<commit_message>
DATA: Verify new network works in connectivity analysis, revise Swan Creek before generating updated figures/stats
</commit_message>
<xml_diff>
--- a/Data/DCI_Connectivity_Workflow_TUBRLC.docx
+++ b/Data/DCI_Connectivity_Workflow_TUBRLC.docx
@@ -181,23 +181,7 @@
           <w:sz w:val="20"/>
           <w:szCs w:val="20"/>
         </w:rPr>
-        <w:t xml:space="preserve">____ 1. </w:t>
-      </w:r>
-      <w:r>
-        <w:rPr>
-          <w:b/>
-          <w:sz w:val="20"/>
-          <w:szCs w:val="20"/>
-        </w:rPr>
-        <w:t>Select</w:t>
-      </w:r>
-      <w:r>
-        <w:rPr>
-          <w:b/>
-          <w:sz w:val="20"/>
-          <w:szCs w:val="20"/>
-        </w:rPr>
-        <w:t xml:space="preserve"> watercourse</w:t>
+        <w:t>____ 1. Select watercourse</w:t>
       </w:r>
       <w:r>
         <w:rPr>
@@ -642,6 +626,26 @@
     </w:p>
     <w:p>
       <w:pPr>
+        <w:pStyle w:val="ListParagraph"/>
+        <w:numPr>
+          <w:ilvl w:val="0"/>
+          <w:numId w:val="1"/>
+        </w:numPr>
+        <w:rPr>
+          <w:sz w:val="20"/>
+          <w:szCs w:val="20"/>
+        </w:rPr>
+      </w:pPr>
+      <w:r>
+        <w:rPr>
+          <w:sz w:val="20"/>
+          <w:szCs w:val="20"/>
+        </w:rPr>
+        <w:t>NOTE: If network contains lakes/reservoir flowlines, set their stream length to 0 km.</w:t>
+      </w:r>
+    </w:p>
+    <w:p>
+      <w:pPr>
         <w:rPr>
           <w:sz w:val="20"/>
           <w:szCs w:val="20"/>
@@ -683,7 +687,27 @@
           <w:sz w:val="20"/>
           <w:szCs w:val="20"/>
         </w:rPr>
-        <w:t>. Note that the terminus should have a ‘To_Node’ that is one greater than the number of links in the network.</w:t>
+        <w:t xml:space="preserve">. </w:t>
+      </w:r>
+    </w:p>
+    <w:p>
+      <w:pPr>
+        <w:pStyle w:val="ListParagraph"/>
+        <w:numPr>
+          <w:ilvl w:val="0"/>
+          <w:numId w:val="1"/>
+        </w:numPr>
+        <w:rPr>
+          <w:sz w:val="20"/>
+          <w:szCs w:val="20"/>
+        </w:rPr>
+      </w:pPr>
+      <w:r>
+        <w:rPr>
+          <w:sz w:val="20"/>
+          <w:szCs w:val="20"/>
+        </w:rPr>
+        <w:t>NOTE: The ‘To_Node’ at the terminus is the only node that shouldn’t appear in the ‘From_Node’ list.</w:t>
       </w:r>
     </w:p>
     <w:p>
@@ -707,7 +731,6 @@
           <w:sz w:val="20"/>
           <w:szCs w:val="20"/>
         </w:rPr>
-        <w:lastRenderedPageBreak/>
         <w:t>____ 8. Convert watercourse to point layer</w:t>
       </w:r>
       <w:r>

</xml_diff>